<commit_message>
set up new branch of data-analysis, modify the dataset of proposal,add the powerpoint
</commit_message>
<xml_diff>
--- a/D1 Project Proposal.docx
+++ b/D1 Project Proposal.docx
@@ -13,108 +13,178 @@
     <w:p/>
     <w:p>
       <w:r>
-        <w:t xml:space="preserve">Team: </w:t>
+        <w:t xml:space="preserve">Team: Jie Feng, </w:t>
       </w:r>
       <w:proofErr w:type="spellStart"/>
       <w:r>
-        <w:t>Jie</w:t>
+        <w:t>Jungkyu</w:t>
       </w:r>
       <w:proofErr w:type="spellEnd"/>
       <w:r>
-        <w:t xml:space="preserve"> Feng, </w:t>
+        <w:t xml:space="preserve"> Kim, Riley Williamson, Rodney </w:t>
       </w:r>
       <w:proofErr w:type="spellStart"/>
       <w:r>
-        <w:t>Jungkyu</w:t>
+        <w:t>Davemann</w:t>
       </w:r>
       <w:proofErr w:type="spellEnd"/>
       <w:r>
-        <w:t xml:space="preserve"> Kim, Riley Williamson, Rodney </w:t>
+        <w:t xml:space="preserve">, Veera </w:t>
       </w:r>
       <w:proofErr w:type="spellStart"/>
       <w:r>
-        <w:t>Davemann</w:t>
+        <w:t>Supraja</w:t>
       </w:r>
       <w:proofErr w:type="spellEnd"/>
       <w:r>
-        <w:t xml:space="preserve">, Veera </w:t>
+        <w:t xml:space="preserve"> </w:t>
       </w:r>
       <w:proofErr w:type="spellStart"/>
       <w:r>
-        <w:t>Supraja</w:t>
+        <w:t>Koppisetty</w:t>
       </w:r>
       <w:proofErr w:type="spellEnd"/>
       <w:r>
-        <w:t xml:space="preserve"> </w:t>
+        <w:t xml:space="preserve">, Felix </w:t>
       </w:r>
       <w:proofErr w:type="spellStart"/>
       <w:r>
-        <w:t>Koppisetty</w:t>
+        <w:t>Ogbodu</w:t>
       </w:r>
       <w:proofErr w:type="spellEnd"/>
-      <w:r>
-        <w:t xml:space="preserve">, Felix </w:t>
+    </w:p>
+    <w:p/>
+    <w:p>
+      <w:r>
+        <w:t xml:space="preserve">Datasets: </w:t>
+      </w:r>
+    </w:p>
+    <w:p>
+      <w:r>
+        <w:t>(</w:t>
+      </w:r>
+      <w:r>
+        <w:rPr>
+          <w:rFonts w:hint="eastAsia"/>
+          <w:lang w:eastAsia="zh-CN"/>
+        </w:rPr>
+        <w:t>not</w:t>
+      </w:r>
+      <w:r>
+        <w:t xml:space="preserve"> used: </w:t>
+      </w:r>
+      <w:r>
+        <w:t>CDC: Provisional_COVID-19_Death_Counts_by_Sex_Age_and_State</w:t>
+      </w:r>
+      <w:r>
+        <w:t>)</w:t>
+      </w:r>
+      <w:r>
+        <w:t xml:space="preserve">, </w:t>
+      </w:r>
+    </w:p>
+    <w:p>
+      <w:r>
+        <w:t>CDC: Indicators_of_Anxiety_or_Depression_Based_on_Reported_Frequency_of_Symptoms_During_Last_7_</w:t>
+      </w:r>
+      <w:proofErr w:type="gramStart"/>
+      <w:r>
+        <w:t>Days</w:t>
+      </w:r>
+      <w:r>
+        <w:t>(</w:t>
+      </w:r>
+      <w:proofErr w:type="gramEnd"/>
+      <w:r>
+        <w:t xml:space="preserve">also called </w:t>
       </w:r>
       <w:proofErr w:type="spellStart"/>
       <w:r>
-        <w:t>Ogbodu</w:t>
+        <w:t>Anxiety_data</w:t>
       </w:r>
       <w:proofErr w:type="spellEnd"/>
+      <w:r>
+        <w:t>)</w:t>
+      </w:r>
+    </w:p>
+    <w:p>
+      <w:pPr>
+        <w:rPr>
+          <w:lang w:eastAsia="zh-CN"/>
+        </w:rPr>
+      </w:pPr>
+      <w:r>
+        <w:rPr>
+          <w:rFonts w:hint="eastAsia"/>
+          <w:lang w:eastAsia="zh-CN"/>
+        </w:rPr>
+        <w:t>C</w:t>
+      </w:r>
+      <w:r>
+        <w:rPr>
+          <w:lang w:eastAsia="zh-CN"/>
+        </w:rPr>
+        <w:t>DC(?):</w:t>
+      </w:r>
+    </w:p>
+    <w:p>
+      <w:pPr>
+        <w:rPr>
+          <w:rFonts w:hint="eastAsia"/>
+          <w:lang w:eastAsia="zh-CN"/>
+        </w:rPr>
+      </w:pPr>
+      <w:proofErr w:type="spellStart"/>
+      <w:r>
+        <w:rPr>
+          <w:lang w:eastAsia="zh-CN"/>
+        </w:rPr>
+        <w:t>us_states</w:t>
+      </w:r>
+      <w:proofErr w:type="spellEnd"/>
     </w:p>
     <w:p/>
     <w:p>
       <w:r>
-        <w:t>Datasets: CDC: Provisional_COVID-19_Death_Counts_by_Sex_Age_and_State, CDC: Indicators_of_Anxiety_or_Depression_Based_on_Reported_Frequency_of_Symptoms_During_Last_7_Days</w:t>
+        <w:t xml:space="preserve">Questions: </w:t>
+      </w:r>
+    </w:p>
+    <w:p>
+      <w:pPr>
+        <w:ind w:left="720" w:firstLine="720"/>
+      </w:pPr>
+      <w:r>
+        <w:t>Has COVID_19 affected the mental health of Americans?</w:t>
+      </w:r>
+    </w:p>
+    <w:p>
+      <w:pPr>
+        <w:ind w:left="720" w:firstLine="720"/>
+      </w:pPr>
+      <w:r>
+        <w:t>Are areas high COVID-19 deaths more impacted by mental health issues?</w:t>
+      </w:r>
+    </w:p>
+    <w:p>
+      <w:pPr>
+        <w:ind w:left="720" w:firstLine="720"/>
+      </w:pPr>
+      <w:r>
+        <w:t>Do areas with low COVID-19 rates have lower rates of mental health issues?</w:t>
+      </w:r>
+    </w:p>
+    <w:p>
+      <w:pPr>
+        <w:ind w:left="720" w:firstLine="720"/>
+      </w:pPr>
+      <w:r>
+        <w:t>How has Georgia been impacted?</w:t>
       </w:r>
     </w:p>
     <w:p/>
     <w:p>
       <w:r>
-        <w:t xml:space="preserve">Questions: </w:t>
-      </w:r>
-    </w:p>
-    <w:p>
-      <w:pPr>
-        <w:ind w:left="720" w:firstLine="720"/>
-      </w:pPr>
-      <w:r>
-        <w:t>Has COVID_19 affected the mental health of Americans?</w:t>
-      </w:r>
-    </w:p>
-    <w:p>
-      <w:pPr>
-        <w:ind w:left="720" w:firstLine="720"/>
-      </w:pPr>
-      <w:r>
-        <w:t>Are areas high COV</w:t>
-      </w:r>
-      <w:r>
-        <w:t>ID-19 deaths more impacted by mental health issues?</w:t>
-      </w:r>
-    </w:p>
-    <w:p>
-      <w:pPr>
-        <w:ind w:left="720" w:firstLine="720"/>
-      </w:pPr>
-      <w:r>
-        <w:t>Do areas with low COVID-19 rates have lower rates of mental health issues?</w:t>
-      </w:r>
-    </w:p>
-    <w:p>
-      <w:pPr>
-        <w:ind w:left="720" w:firstLine="720"/>
-      </w:pPr>
-      <w:r>
-        <w:t>How has Georgia been impacted?</w:t>
-      </w:r>
-    </w:p>
-    <w:p/>
-    <w:p>
-      <w:r>
-        <w:t>Hypothesis: Mental health issues have a positive correlation with COVID-19 death rates by locatio</w:t>
-      </w:r>
-      <w:r>
-        <w:t>n.</w:t>
+        <w:t>Hypothesis: Mental health issues have a positive correlation with COVID-19 death rates by location.</w:t>
       </w:r>
     </w:p>
     <w:p/>
@@ -136,15 +206,7 @@
       </w:r>
       <w:proofErr w:type="spellEnd"/>
       <w:r>
-        <w:t xml:space="preserve"> manager: </w:t>
-      </w:r>
-      <w:proofErr w:type="spellStart"/>
-      <w:r>
-        <w:t>Jie</w:t>
-      </w:r>
-      <w:proofErr w:type="spellEnd"/>
-      <w:r>
-        <w:t xml:space="preserve"> Feng</w:t>
+        <w:t xml:space="preserve"> manager: Jie Feng</w:t>
       </w:r>
     </w:p>
     <w:p>
@@ -255,15 +317,7 @@
       </w:r>
       <w:proofErr w:type="spellEnd"/>
       <w:r>
-        <w:t xml:space="preserve">, </w:t>
-      </w:r>
-      <w:proofErr w:type="spellStart"/>
-      <w:r>
-        <w:t>Jie</w:t>
-      </w:r>
-      <w:proofErr w:type="spellEnd"/>
-      <w:r>
-        <w:t xml:space="preserve"> Feng</w:t>
+        <w:t>, Jie Feng</w:t>
       </w:r>
     </w:p>
     <w:p>
@@ -414,7 +468,7 @@
   <w:docDefaults>
     <w:rPrDefault>
       <w:rPr>
-        <w:rFonts w:ascii="Arial" w:eastAsia="Arial" w:hAnsi="Arial" w:cs="Arial"/>
+        <w:rFonts w:ascii="Arial" w:eastAsiaTheme="minorEastAsia" w:hAnsi="Arial" w:cs="Arial"/>
         <w:sz w:val="22"/>
         <w:szCs w:val="22"/>
         <w:lang w:val="en" w:eastAsia="en-US" w:bidi="ar-SA"/>

</xml_diff>

<commit_message>
Final ipynb added--- WIP
</commit_message>
<xml_diff>
--- a/D1 Project Proposal.docx
+++ b/D1 Project Proposal.docx
@@ -1,6 +1,6 @@
 
 <file path=word/document.xml><?xml version="1.0" encoding="utf-8"?>
-<w:document xmlns:wpc="http://schemas.microsoft.com/office/word/2010/wordprocessingCanvas" xmlns:cx="http://schemas.microsoft.com/office/drawing/2014/chartex" xmlns:cx1="http://schemas.microsoft.com/office/drawing/2015/9/8/chartex" xmlns:cx2="http://schemas.microsoft.com/office/drawing/2015/10/21/chartex" xmlns:cx3="http://schemas.microsoft.com/office/drawing/2016/5/9/chartex" xmlns:cx4="http://schemas.microsoft.com/office/drawing/2016/5/10/chartex" xmlns:cx5="http://schemas.microsoft.com/office/drawing/2016/5/11/chartex" xmlns:cx6="http://schemas.microsoft.com/office/drawing/2016/5/12/chartex" xmlns:cx7="http://schemas.microsoft.com/office/drawing/2016/5/13/chartex" xmlns:cx8="http://schemas.microsoft.com/office/drawing/2016/5/14/chartex" xmlns:mc="http://schemas.openxmlformats.org/markup-compatibility/2006" xmlns:aink="http://schemas.microsoft.com/office/drawing/2016/ink" xmlns:am3d="http://schemas.microsoft.com/office/drawing/2017/model3d" xmlns:o="urn:schemas-microsoft-com:office:office" xmlns:r="http://schemas.openxmlformats.org/officeDocument/2006/relationships" xmlns:m="http://schemas.openxmlformats.org/officeDocument/2006/math" xmlns:v="urn:schemas-microsoft-com:vml" xmlns:wp14="http://schemas.microsoft.com/office/word/2010/wordprocessingDrawing" xmlns:wp="http://schemas.openxmlformats.org/drawingml/2006/wordprocessingDrawing" xmlns:w10="urn:schemas-microsoft-com:office:word" xmlns:w="http://schemas.openxmlformats.org/wordprocessingml/2006/main" xmlns:w14="http://schemas.microsoft.com/office/word/2010/wordml" xmlns:w15="http://schemas.microsoft.com/office/word/2012/wordml" xmlns:w16cex="http://schemas.microsoft.com/office/word/2018/wordml/cex" xmlns:w16cid="http://schemas.microsoft.com/office/word/2016/wordml/cid" xmlns:w16="http://schemas.microsoft.com/office/word/2018/wordml" xmlns:w16sdtdh="http://schemas.microsoft.com/office/word/2020/wordml/sdtdatahash" xmlns:w16se="http://schemas.microsoft.com/office/word/2015/wordml/symex" xmlns:wpg="http://schemas.microsoft.com/office/word/2010/wordprocessingGroup" xmlns:wpi="http://schemas.microsoft.com/office/word/2010/wordprocessingInk" xmlns:wne="http://schemas.microsoft.com/office/word/2006/wordml" xmlns:wps="http://schemas.microsoft.com/office/word/2010/wordprocessingShape" mc:Ignorable="w14 w15 w16se w16cid w16 w16cex w16sdtdh wp14">
+<w:document xmlns:wpc="http://schemas.microsoft.com/office/word/2010/wordprocessingCanvas" xmlns:cx="http://schemas.microsoft.com/office/drawing/2014/chartex" xmlns:cx1="http://schemas.microsoft.com/office/drawing/2015/9/8/chartex" xmlns:cx2="http://schemas.microsoft.com/office/drawing/2015/10/21/chartex" xmlns:cx3="http://schemas.microsoft.com/office/drawing/2016/5/9/chartex" xmlns:cx4="http://schemas.microsoft.com/office/drawing/2016/5/10/chartex" xmlns:cx5="http://schemas.microsoft.com/office/drawing/2016/5/11/chartex" xmlns:cx6="http://schemas.microsoft.com/office/drawing/2016/5/12/chartex" xmlns:cx7="http://schemas.microsoft.com/office/drawing/2016/5/13/chartex" xmlns:cx8="http://schemas.microsoft.com/office/drawing/2016/5/14/chartex" xmlns:mc="http://schemas.openxmlformats.org/markup-compatibility/2006" xmlns:aink="http://schemas.microsoft.com/office/drawing/2016/ink" xmlns:am3d="http://schemas.microsoft.com/office/drawing/2017/model3d" xmlns:o="urn:schemas-microsoft-com:office:office" xmlns:r="http://schemas.openxmlformats.org/officeDocument/2006/relationships" xmlns:m="http://schemas.openxmlformats.org/officeDocument/2006/math" xmlns:v="urn:schemas-microsoft-com:vml" xmlns:wp14="http://schemas.microsoft.com/office/word/2010/wordprocessingDrawing" xmlns:wp="http://schemas.openxmlformats.org/drawingml/2006/wordprocessingDrawing" xmlns:w10="urn:schemas-microsoft-com:office:word" xmlns:w="http://schemas.openxmlformats.org/wordprocessingml/2006/main" xmlns:w14="http://schemas.microsoft.com/office/word/2010/wordml" xmlns:w15="http://schemas.microsoft.com/office/word/2012/wordml" xmlns:w16cex="http://schemas.microsoft.com/office/word/2018/wordml/cex" xmlns:w16cid="http://schemas.microsoft.com/office/word/2016/wordml/cid" xmlns:w16="http://schemas.microsoft.com/office/word/2018/wordml" xmlns:w16se="http://schemas.microsoft.com/office/word/2015/wordml/symex" xmlns:wpg="http://schemas.microsoft.com/office/word/2010/wordprocessingGroup" xmlns:wpi="http://schemas.microsoft.com/office/word/2010/wordprocessingInk" xmlns:wne="http://schemas.microsoft.com/office/word/2006/wordml" xmlns:wps="http://schemas.microsoft.com/office/word/2010/wordprocessingShape" mc:Ignorable="w14 w15 w16se w16cid w16 w16cex wp14">
   <w:body>
     <w:p>
       <w:pPr>
@@ -13,7 +13,15 @@
     <w:p/>
     <w:p>
       <w:r>
-        <w:t xml:space="preserve">Team: Jie Feng, </w:t>
+        <w:t xml:space="preserve">Team: </w:t>
+      </w:r>
+      <w:proofErr w:type="spellStart"/>
+      <w:r>
+        <w:t>Jie</w:t>
+      </w:r>
+      <w:proofErr w:type="spellEnd"/>
+      <w:r>
+        <w:t xml:space="preserve"> Feng, </w:t>
       </w:r>
       <w:proofErr w:type="spellStart"/>
       <w:r>
@@ -130,7 +138,6 @@
     <w:p>
       <w:pPr>
         <w:rPr>
-          <w:rFonts w:hint="eastAsia"/>
           <w:lang w:eastAsia="zh-CN"/>
         </w:rPr>
       </w:pPr>
@@ -206,7 +213,15 @@
       </w:r>
       <w:proofErr w:type="spellEnd"/>
       <w:r>
-        <w:t xml:space="preserve"> manager: Jie Feng</w:t>
+        <w:t xml:space="preserve"> manager: </w:t>
+      </w:r>
+      <w:proofErr w:type="spellStart"/>
+      <w:r>
+        <w:t>Jie</w:t>
+      </w:r>
+      <w:proofErr w:type="spellEnd"/>
+      <w:r>
+        <w:t xml:space="preserve"> Feng</w:t>
       </w:r>
     </w:p>
     <w:p>
@@ -278,6 +293,14 @@
       <w:r>
         <w:t xml:space="preserve"> Kim</w:t>
       </w:r>
+      <w:r>
+        <w:t xml:space="preserve">, Veera </w:t>
+      </w:r>
+      <w:proofErr w:type="spellStart"/>
+      <w:r>
+        <w:t>Koppisetty</w:t>
+      </w:r>
+      <w:proofErr w:type="spellEnd"/>
     </w:p>
     <w:p>
       <w:pPr>
@@ -317,7 +340,15 @@
       </w:r>
       <w:proofErr w:type="spellEnd"/>
       <w:r>
-        <w:t>, Jie Feng</w:t>
+        <w:t xml:space="preserve">, </w:t>
+      </w:r>
+      <w:proofErr w:type="spellStart"/>
+      <w:r>
+        <w:t>Jie</w:t>
+      </w:r>
+      <w:proofErr w:type="spellEnd"/>
+      <w:r>
+        <w:t xml:space="preserve"> Feng</w:t>
       </w:r>
     </w:p>
     <w:p>
@@ -343,7 +374,7 @@
 </file>
 
 <file path=word/numbering.xml><?xml version="1.0" encoding="utf-8"?>
-<w:numbering xmlns:wpc="http://schemas.microsoft.com/office/word/2010/wordprocessingCanvas" xmlns:cx="http://schemas.microsoft.com/office/drawing/2014/chartex" xmlns:cx1="http://schemas.microsoft.com/office/drawing/2015/9/8/chartex" xmlns:cx2="http://schemas.microsoft.com/office/drawing/2015/10/21/chartex" xmlns:cx3="http://schemas.microsoft.com/office/drawing/2016/5/9/chartex" xmlns:cx4="http://schemas.microsoft.com/office/drawing/2016/5/10/chartex" xmlns:cx5="http://schemas.microsoft.com/office/drawing/2016/5/11/chartex" xmlns:cx6="http://schemas.microsoft.com/office/drawing/2016/5/12/chartex" xmlns:cx7="http://schemas.microsoft.com/office/drawing/2016/5/13/chartex" xmlns:cx8="http://schemas.microsoft.com/office/drawing/2016/5/14/chartex" xmlns:mc="http://schemas.openxmlformats.org/markup-compatibility/2006" xmlns:aink="http://schemas.microsoft.com/office/drawing/2016/ink" xmlns:am3d="http://schemas.microsoft.com/office/drawing/2017/model3d" xmlns:o="urn:schemas-microsoft-com:office:office" xmlns:r="http://schemas.openxmlformats.org/officeDocument/2006/relationships" xmlns:m="http://schemas.openxmlformats.org/officeDocument/2006/math" xmlns:v="urn:schemas-microsoft-com:vml" xmlns:wp14="http://schemas.microsoft.com/office/word/2010/wordprocessingDrawing" xmlns:wp="http://schemas.openxmlformats.org/drawingml/2006/wordprocessingDrawing" xmlns:w10="urn:schemas-microsoft-com:office:word" xmlns:w="http://schemas.openxmlformats.org/wordprocessingml/2006/main" xmlns:w14="http://schemas.microsoft.com/office/word/2010/wordml" xmlns:w15="http://schemas.microsoft.com/office/word/2012/wordml" xmlns:w16cex="http://schemas.microsoft.com/office/word/2018/wordml/cex" xmlns:w16cid="http://schemas.microsoft.com/office/word/2016/wordml/cid" xmlns:w16="http://schemas.microsoft.com/office/word/2018/wordml" xmlns:w16sdtdh="http://schemas.microsoft.com/office/word/2020/wordml/sdtdatahash" xmlns:w16se="http://schemas.microsoft.com/office/word/2015/wordml/symex" xmlns:wpg="http://schemas.microsoft.com/office/word/2010/wordprocessingGroup" xmlns:wpi="http://schemas.microsoft.com/office/word/2010/wordprocessingInk" xmlns:wne="http://schemas.microsoft.com/office/word/2006/wordml" xmlns:wps="http://schemas.microsoft.com/office/word/2010/wordprocessingShape" mc:Ignorable="w14 w15 w16se w16cid w16 w16cex w16sdtdh wp14">
+<w:numbering xmlns:wpc="http://schemas.microsoft.com/office/word/2010/wordprocessingCanvas" xmlns:cx="http://schemas.microsoft.com/office/drawing/2014/chartex" xmlns:cx1="http://schemas.microsoft.com/office/drawing/2015/9/8/chartex" xmlns:cx2="http://schemas.microsoft.com/office/drawing/2015/10/21/chartex" xmlns:cx3="http://schemas.microsoft.com/office/drawing/2016/5/9/chartex" xmlns:cx4="http://schemas.microsoft.com/office/drawing/2016/5/10/chartex" xmlns:cx5="http://schemas.microsoft.com/office/drawing/2016/5/11/chartex" xmlns:cx6="http://schemas.microsoft.com/office/drawing/2016/5/12/chartex" xmlns:cx7="http://schemas.microsoft.com/office/drawing/2016/5/13/chartex" xmlns:cx8="http://schemas.microsoft.com/office/drawing/2016/5/14/chartex" xmlns:mc="http://schemas.openxmlformats.org/markup-compatibility/2006" xmlns:aink="http://schemas.microsoft.com/office/drawing/2016/ink" xmlns:am3d="http://schemas.microsoft.com/office/drawing/2017/model3d" xmlns:o="urn:schemas-microsoft-com:office:office" xmlns:r="http://schemas.openxmlformats.org/officeDocument/2006/relationships" xmlns:m="http://schemas.openxmlformats.org/officeDocument/2006/math" xmlns:v="urn:schemas-microsoft-com:vml" xmlns:wp14="http://schemas.microsoft.com/office/word/2010/wordprocessingDrawing" xmlns:wp="http://schemas.openxmlformats.org/drawingml/2006/wordprocessingDrawing" xmlns:w10="urn:schemas-microsoft-com:office:word" xmlns:w="http://schemas.openxmlformats.org/wordprocessingml/2006/main" xmlns:w14="http://schemas.microsoft.com/office/word/2010/wordml" xmlns:w15="http://schemas.microsoft.com/office/word/2012/wordml" xmlns:w16cex="http://schemas.microsoft.com/office/word/2018/wordml/cex" xmlns:w16cid="http://schemas.microsoft.com/office/word/2016/wordml/cid" xmlns:w16="http://schemas.microsoft.com/office/word/2018/wordml" xmlns:w16se="http://schemas.microsoft.com/office/word/2015/wordml/symex" xmlns:wpg="http://schemas.microsoft.com/office/word/2010/wordprocessingGroup" xmlns:wpi="http://schemas.microsoft.com/office/word/2010/wordprocessingInk" xmlns:wne="http://schemas.microsoft.com/office/word/2006/wordml" xmlns:wps="http://schemas.microsoft.com/office/word/2010/wordprocessingShape" mc:Ignorable="w14 w15 w16se w16cid w16 w16cex wp14">
   <w:abstractNum w:abstractNumId="0" w15:restartNumberingAfterBreak="0">
     <w:nsid w:val="5C572EC6"/>
     <w:multiLevelType w:val="multilevel"/>
@@ -464,7 +495,7 @@
 </file>
 
 <file path=word/styles.xml><?xml version="1.0" encoding="utf-8"?>
-<w:styles xmlns:mc="http://schemas.openxmlformats.org/markup-compatibility/2006" xmlns:r="http://schemas.openxmlformats.org/officeDocument/2006/relationships" xmlns:w="http://schemas.openxmlformats.org/wordprocessingml/2006/main" xmlns:w14="http://schemas.microsoft.com/office/word/2010/wordml" xmlns:w15="http://schemas.microsoft.com/office/word/2012/wordml" xmlns:w16cex="http://schemas.microsoft.com/office/word/2018/wordml/cex" xmlns:w16cid="http://schemas.microsoft.com/office/word/2016/wordml/cid" xmlns:w16="http://schemas.microsoft.com/office/word/2018/wordml" xmlns:w16sdtdh="http://schemas.microsoft.com/office/word/2020/wordml/sdtdatahash" xmlns:w16se="http://schemas.microsoft.com/office/word/2015/wordml/symex" mc:Ignorable="w14 w15 w16se w16cid w16 w16cex w16sdtdh">
+<w:styles xmlns:mc="http://schemas.openxmlformats.org/markup-compatibility/2006" xmlns:r="http://schemas.openxmlformats.org/officeDocument/2006/relationships" xmlns:w="http://schemas.openxmlformats.org/wordprocessingml/2006/main" xmlns:w14="http://schemas.microsoft.com/office/word/2010/wordml" xmlns:w15="http://schemas.microsoft.com/office/word/2012/wordml" xmlns:w16cex="http://schemas.microsoft.com/office/word/2018/wordml/cex" xmlns:w16cid="http://schemas.microsoft.com/office/word/2016/wordml/cid" xmlns:w16="http://schemas.microsoft.com/office/word/2018/wordml" xmlns:w16se="http://schemas.microsoft.com/office/word/2015/wordml/symex" mc:Ignorable="w14 w15 w16se w16cid w16 w16cex">
   <w:docDefaults>
     <w:rPrDefault>
       <w:rPr>

</xml_diff>